<commit_message>
Modified date in Learning Report Summary.docx
</commit_message>
<xml_diff>
--- a/hw10/Learning Report Summary.docx
+++ b/hw10/Learning Report Summary.docx
@@ -327,7 +327,7 @@
         <w:sz w:val="24"/>
         <w:szCs w:val="24"/>
       </w:rPr>
-      <w:t>3/2</w:t>
+      <w:t>4</w:t>
     </w:r>
     <w:r>
       <w:rPr>
@@ -335,7 +335,15 @@
         <w:sz w:val="24"/>
         <w:szCs w:val="24"/>
       </w:rPr>
-      <w:t>7</w:t>
+      <w:t>/</w:t>
+    </w:r>
+    <w:r>
+      <w:rPr>
+        <w:rFonts w:ascii="Segoe UI" w:eastAsia="Calibri" w:hAnsi="Segoe UI" w:cs="Segoe UI"/>
+        <w:sz w:val="24"/>
+        <w:szCs w:val="24"/>
+      </w:rPr>
+      <w:t>11</w:t>
     </w:r>
     <w:r>
       <w:rPr>
@@ -537,7 +545,7 @@
       </w:pPr>
     </w:lvl>
   </w:abstractNum>
-  <w:num w:numId="1">
+  <w:num w:numId="1" w16cid:durableId="1594584658">
     <w:abstractNumId w:val="0"/>
   </w:num>
 </w:numbering>

</xml_diff>